<commit_message>
small updates to input instructions
</commit_message>
<xml_diff>
--- a/Software_instructions_GSFLOWID2447.docx
+++ b/Software_instructions_GSFLOWID2447.docx
@@ -30,11 +30,11 @@
     </w:p>
     <w:p>
       <w:r>
-        <w:t xml:space="preserve">Rich </w:t>
+        <w:t xml:space="preserve">Ayman </w:t>
       </w:r>
       <w:proofErr w:type="spellStart"/>
       <w:r>
-        <w:t>Niswonger</w:t>
+        <w:t>Alzraiee</w:t>
       </w:r>
       <w:proofErr w:type="spellEnd"/>
       <w:r>
@@ -57,10 +57,19 @@
       </w:r>
       <w:proofErr w:type="spellEnd"/>
       <w:r>
-        <w:t>, Steve Regan</w:t>
-      </w:r>
-      <w:r>
-        <w:t>, Ayman Alzraiee</w:t>
+        <w:t xml:space="preserve">, </w:t>
+      </w:r>
+      <w:r>
+        <w:t xml:space="preserve">Rich Niswonger, </w:t>
+      </w:r>
+      <w:r>
+        <w:t xml:space="preserve">and </w:t>
+      </w:r>
+      <w:r>
+        <w:t>Steve Regan</w:t>
+      </w:r>
+      <w:r>
+        <w:t xml:space="preserve"> </w:t>
       </w:r>
     </w:p>
     <w:p/>
@@ -422,53 +431,43 @@
         <w:t xml:space="preserve"> </w:t>
       </w:r>
       <w:r>
-        <w:t xml:space="preserve">using any text editor. Inside the file we added the locations </w:t>
-      </w:r>
-      <w:proofErr w:type="gramStart"/>
-      <w:r>
-        <w:t>of  ArcGIS</w:t>
-      </w:r>
-      <w:proofErr w:type="gramEnd"/>
-      <w:r>
+        <w:t xml:space="preserve">using any text editor. Inside the file we added the locations of ArcGIS </w:t>
+      </w:r>
+      <w:r>
+        <w:t>python libraries</w:t>
+      </w:r>
+      <w:r>
+        <w:t xml:space="preserve">. If your ArcGIS </w:t>
+      </w:r>
+      <w:r>
+        <w:t xml:space="preserve">is </w:t>
+      </w:r>
+      <w:r>
+        <w:t xml:space="preserve">installed in a different location or has a different version, then </w:t>
+      </w:r>
+      <w:bookmarkStart w:id="1" w:name="_Hlk19096902"/>
+      <w:r>
+        <w:t xml:space="preserve">replace </w:t>
+      </w:r>
+      <w:bookmarkEnd w:id="1"/>
+      <w:r>
+        <w:rPr>
+          <w:color w:val="0070C0"/>
+        </w:rPr>
+        <w:t>‘C:\ArcGIS\Desktop10.6’</w:t>
+      </w:r>
+      <w:r>
+        <w:rPr>
+          <w:color w:val="0070C0"/>
+        </w:rPr>
         <w:t xml:space="preserve"> </w:t>
       </w:r>
       <w:r>
-        <w:t>python libraries</w:t>
-      </w:r>
-      <w:r>
-        <w:t xml:space="preserve">. If your ArcGIS </w:t>
-      </w:r>
-      <w:r>
-        <w:t xml:space="preserve">is </w:t>
-      </w:r>
-      <w:r>
-        <w:t xml:space="preserve">installed in a different location or has a different version, then </w:t>
-      </w:r>
-      <w:bookmarkStart w:id="1" w:name="_Hlk19096902"/>
-      <w:r>
-        <w:t xml:space="preserve">replace </w:t>
-      </w:r>
-      <w:bookmarkEnd w:id="1"/>
-      <w:r>
-        <w:rPr>
-          <w:color w:val="0070C0"/>
-        </w:rPr>
-        <w:t>‘C:\ArcGIS\Desktop10.6’</w:t>
-      </w:r>
-      <w:r>
-        <w:rPr>
-          <w:color w:val="0070C0"/>
-        </w:rPr>
-        <w:t xml:space="preserve"> </w:t>
-      </w:r>
-      <w:r>
         <w:t xml:space="preserve">with the local path name. For </w:t>
       </w:r>
-      <w:proofErr w:type="gramStart"/>
-      <w:r>
-        <w:t>example</w:t>
-      </w:r>
-      <w:proofErr w:type="gramEnd"/>
+      <w:r>
+        <w:t>example,</w:t>
+      </w:r>
       <w:r>
         <w:t xml:space="preserve"> if you are using </w:t>
       </w:r>
@@ -605,7 +604,19 @@
         <w:t xml:space="preserve"> </w:t>
       </w:r>
       <w:r>
-        <w:t>Click on the installed executable and accept the default settings except for “Advanced options” window make sure to uncheck the two options.</w:t>
+        <w:t>Click on the installed executable and accept the default settings</w:t>
+      </w:r>
+      <w:r>
+        <w:t>,</w:t>
+      </w:r>
+      <w:r>
+        <w:t xml:space="preserve"> except for </w:t>
+      </w:r>
+      <w:r>
+        <w:t xml:space="preserve">the </w:t>
+      </w:r>
+      <w:r>
+        <w:t>“Advanced options” window make sure to uncheck the two options.</w:t>
       </w:r>
       <w:r>
         <w:br/>
@@ -627,10 +638,19 @@
         <w:t xml:space="preserve">the “Windows start menu” open the Anaconda Prompt. In the opened command window, </w:t>
       </w:r>
       <w:r>
-        <w:t xml:space="preserve">notice that that the regular command prompt has slightly changed </w:t>
+        <w:t>notice that the regular command prompt has slightly changed</w:t>
+      </w:r>
+      <w:r>
+        <w:t xml:space="preserve"> to</w:t>
+      </w:r>
+      <w:r>
+        <w:t xml:space="preserve"> </w:t>
       </w:r>
       <w:bookmarkStart w:id="3" w:name="_Hlk19095986"/>
       <w:r>
+        <w:t>“</w:t>
+      </w:r>
+      <w:r>
         <w:rPr>
           <w:b/>
           <w:color w:val="0070C0"/>
@@ -646,10 +666,10 @@
         <w:t>c:\Users\username</w:t>
       </w:r>
       <w:r>
-        <w:t xml:space="preserve"> </w:t>
-      </w:r>
-      <w:r>
-        <w:t xml:space="preserve">From. The word in the parenthesis </w:t>
+        <w:t>”</w:t>
+      </w:r>
+      <w:r>
+        <w:t xml:space="preserve">. The word in the parenthesis </w:t>
       </w:r>
       <w:r>
         <w:rPr>
@@ -659,7 +679,13 @@
         <w:t xml:space="preserve">(base) </w:t>
       </w:r>
       <w:r>
-        <w:t xml:space="preserve">is the Anaconda Environment name. It’s not required to know what this means as we will learn about in the class. For more information about managing Anaconda Environment please visit this link </w:t>
+        <w:t xml:space="preserve">is the Anaconda Environment name. It’s not required to know what this means as we will learn about in the class. For more information about managing </w:t>
+      </w:r>
+      <w:r>
+        <w:t xml:space="preserve">your </w:t>
+      </w:r>
+      <w:r>
+        <w:t xml:space="preserve">Anaconda Environment please visit this link </w:t>
       </w:r>
       <w:hyperlink r:id="rId11" w:history="1">
         <w:r>
@@ -678,7 +704,19 @@
         </w:numPr>
       </w:pPr>
       <w:r>
-        <w:t>From the anaconda prompt navigate to the folder ‘</w:t>
+        <w:t xml:space="preserve">From the </w:t>
+      </w:r>
+      <w:r>
+        <w:t>A</w:t>
+      </w:r>
+      <w:r>
+        <w:t>naconda prompt</w:t>
+      </w:r>
+      <w:r>
+        <w:t>,</w:t>
+      </w:r>
+      <w:r>
+        <w:t xml:space="preserve"> navigate to the folder ‘</w:t>
       </w:r>
       <w:r>
         <w:rPr>
@@ -701,12 +739,21 @@
         <w:t>in</w:t>
       </w:r>
       <w:r>
-        <w:t xml:space="preserve"> step 1 and 2.  </w:t>
+        <w:t xml:space="preserve"> step</w:t>
+      </w:r>
+      <w:r>
+        <w:t>s</w:t>
+      </w:r>
+      <w:r>
+        <w:t xml:space="preserve"> 1 and 2.  </w:t>
       </w:r>
       <w:r>
         <w:t xml:space="preserve">Type </w:t>
       </w:r>
       <w:r>
+        <w:t>“</w:t>
+      </w:r>
+      <w:r>
         <w:rPr>
           <w:color w:val="0070C0"/>
         </w:rPr>
@@ -721,10 +768,52 @@
       </w:r>
       <w:proofErr w:type="spellEnd"/>
       <w:r>
-        <w:t xml:space="preserve">. This command will generate a new Environment with the name GSFLOW and install are necessary Python packages </w:t>
-      </w:r>
-      <w:r>
-        <w:t xml:space="preserve">and will connect your environment with ArcGIS. </w:t>
+        <w:rPr>
+          <w:color w:val="0070C0"/>
+        </w:rPr>
+        <w:t>”</w:t>
+      </w:r>
+      <w:r>
+        <w:t xml:space="preserve"> to</w:t>
+      </w:r>
+      <w:r>
+        <w:t xml:space="preserve"> generate a new </w:t>
+      </w:r>
+      <w:r>
+        <w:t>e</w:t>
+      </w:r>
+      <w:r>
+        <w:t>nvironment with the name GSFLOW</w:t>
+      </w:r>
+      <w:r>
+        <w:t>.</w:t>
+      </w:r>
+      <w:r>
+        <w:t xml:space="preserve"> </w:t>
+      </w:r>
+      <w:r>
+        <w:t>This step also will</w:t>
+      </w:r>
+      <w:r>
+        <w:t xml:space="preserve"> install </w:t>
+      </w:r>
+      <w:r>
+        <w:t>the</w:t>
+      </w:r>
+      <w:r>
+        <w:t xml:space="preserve"> necessary Python packages </w:t>
+      </w:r>
+      <w:r>
+        <w:t>and automatically</w:t>
+      </w:r>
+      <w:r>
+        <w:t xml:space="preserve"> connect </w:t>
+      </w:r>
+      <w:r>
+        <w:t xml:space="preserve">these packages to </w:t>
+      </w:r>
+      <w:r>
+        <w:t xml:space="preserve">your environment with ArcGIS. </w:t>
       </w:r>
     </w:p>
     <w:p>
@@ -750,8 +839,6 @@
         </w:rPr>
         <w:t>f</w:t>
       </w:r>
-      <w:bookmarkStart w:id="5" w:name="_GoBack"/>
-      <w:bookmarkEnd w:id="5"/>
       <w:r>
         <w:rPr>
           <w:color w:val="0070C0"/>
@@ -769,6 +856,9 @@
         <w:t xml:space="preserve">environment” by typing </w:t>
       </w:r>
       <w:r>
+        <w:t>“</w:t>
+      </w:r>
+      <w:r>
         <w:rPr>
           <w:color w:val="0070C0"/>
         </w:rPr>
@@ -786,10 +876,34 @@
         <w:rPr>
           <w:color w:val="0070C0"/>
         </w:rPr>
+        <w:t>”</w:t>
+      </w:r>
+      <w:r>
+        <w:rPr>
+          <w:color w:val="0070C0"/>
+        </w:rPr>
         <w:t xml:space="preserve"> </w:t>
       </w:r>
       <w:r>
-        <w:t xml:space="preserve">in the anaconda prompt. Notice the environment name at the start of the command window prompt has changed to </w:t>
+        <w:t>at</w:t>
+      </w:r>
+      <w:r>
+        <w:t xml:space="preserve"> the </w:t>
+      </w:r>
+      <w:r>
+        <w:t>A</w:t>
+      </w:r>
+      <w:r>
+        <w:t xml:space="preserve">naconda prompt. Notice the environment name </w:t>
+      </w:r>
+      <w:r>
+        <w:t>will change</w:t>
+      </w:r>
+      <w:r>
+        <w:t xml:space="preserve"> to </w:t>
+      </w:r>
+      <w:r>
+        <w:t>“</w:t>
       </w:r>
       <w:r>
         <w:rPr>
@@ -802,6 +916,12 @@
           <w:color w:val="0070C0"/>
         </w:rPr>
         <w:t>.</w:t>
+      </w:r>
+      <w:r>
+        <w:rPr>
+          <w:color w:val="0070C0"/>
+        </w:rPr>
+        <w:t>”</w:t>
       </w:r>
     </w:p>
     <w:p>
@@ -810,11 +930,17 @@
           <w:ilvl w:val="0"/>
           <w:numId w:val="5"/>
         </w:numPr>
+        <w:rPr>
+          <w:color w:val="000000" w:themeColor="text1"/>
+        </w:rPr>
       </w:pPr>
       <w:r>
         <w:t xml:space="preserve">Tests all exercises by typing </w:t>
       </w:r>
       <w:r>
+        <w:t>“</w:t>
+      </w:r>
+      <w:r>
         <w:rPr>
           <w:color w:val="0070C0"/>
         </w:rPr>
@@ -835,13 +961,49 @@
         </w:rPr>
         <w:t>test_results.txt</w:t>
       </w:r>
-    </w:p>
-    <w:p>
-      <w:pPr>
-        <w:ind w:left="720"/>
-      </w:pPr>
-    </w:p>
-    <w:p/>
+      <w:r>
+        <w:rPr>
+          <w:color w:val="0070C0"/>
+        </w:rPr>
+        <w:t xml:space="preserve">” </w:t>
+      </w:r>
+      <w:r>
+        <w:rPr>
+          <w:color w:val="000000" w:themeColor="text1"/>
+        </w:rPr>
+        <w:t>at the Anaconda command prompt.</w:t>
+      </w:r>
+    </w:p>
+    <w:p>
+      <w:pPr>
+        <w:numPr>
+          <w:ilvl w:val="0"/>
+          <w:numId w:val="5"/>
+        </w:numPr>
+        <w:rPr>
+          <w:color w:val="000000" w:themeColor="text1"/>
+        </w:rPr>
+      </w:pPr>
+      <w:r>
+        <w:t>Please send the file “test_results.txt” located in the “install” folder</w:t>
+      </w:r>
+      <w:r>
+        <w:t xml:space="preserve"> to Rich (</w:t>
+      </w:r>
+      <w:hyperlink r:id="rId12" w:history="1">
+        <w:r>
+          <w:rPr>
+            <w:rStyle w:val="Hyperlink"/>
+          </w:rPr>
+          <w:t>rniswon@usgs.gov</w:t>
+        </w:r>
+      </w:hyperlink>
+      <w:r>
+        <w:t>) ASAP.</w:t>
+      </w:r>
+      <w:bookmarkStart w:id="5" w:name="_GoBack"/>
+      <w:bookmarkEnd w:id="5"/>
+    </w:p>
     <w:p/>
     <w:p>
       <w:pPr>
@@ -910,7 +1072,13 @@
       </w:r>
       <w:proofErr w:type="spellEnd"/>
       <w:r>
-        <w:t xml:space="preserve"> come standard with ArcGIS</w:t>
+        <w:t xml:space="preserve"> come</w:t>
+      </w:r>
+      <w:r>
+        <w:t>s</w:t>
+      </w:r>
+      <w:r>
+        <w:t xml:space="preserve"> standard with ArcGIS</w:t>
       </w:r>
       <w:r>
         <w:t xml:space="preserve"> 10.5 or 10.6</w:t>
@@ -927,7 +1095,27 @@
         </w:numPr>
       </w:pPr>
       <w:r>
-        <w:t>gsflowID2447_classrepo.git (course repository mirroring https://github.com/rniswon/gsflowID2447_classrepo. We will use git to</w:t>
+        <w:t>gsflowID2447_classrepo.git (course repository mirroring https://github.com/rniswon/gsflowID2447_classrepo</w:t>
+      </w:r>
+      <w:r>
+        <w:t>)</w:t>
+      </w:r>
+      <w:r>
+        <w:t xml:space="preserve">. We will use </w:t>
+      </w:r>
+      <w:proofErr w:type="spellStart"/>
+      <w:r>
+        <w:t>G</w:t>
+      </w:r>
+      <w:r>
+        <w:t>it</w:t>
+      </w:r>
+      <w:r>
+        <w:t>hub</w:t>
+      </w:r>
+      <w:proofErr w:type="spellEnd"/>
+      <w:r>
+        <w:t xml:space="preserve"> to</w:t>
       </w:r>
     </w:p>
     <w:p>
@@ -935,7 +1123,20 @@
         <w:ind w:firstLine="720"/>
       </w:pPr>
       <w:r>
-        <w:t>download the repository on the first day of class.)</w:t>
+        <w:lastRenderedPageBreak/>
+        <w:t>update</w:t>
+      </w:r>
+      <w:r>
+        <w:t xml:space="preserve"> the repository on the first day of class</w:t>
+      </w:r>
+      <w:r>
+        <w:t xml:space="preserve"> and possibly during the class in case updates are made between now and then</w:t>
+      </w:r>
+      <w:r>
+        <w:t>.</w:t>
+      </w:r>
+      <w:r>
+        <w:t xml:space="preserve"> Your local repository can be updated by clicking on the update_repo.bat file. </w:t>
       </w:r>
     </w:p>
     <w:p>
@@ -955,6 +1156,12 @@
         </w:rPr>
         <w:t>Data Requirements</w:t>
       </w:r>
+      <w:r>
+        <w:rPr>
+          <w:b/>
+        </w:rPr>
+        <w:t xml:space="preserve"> for developing a new GSFLOW model (not required for the GSFLOW class).</w:t>
+      </w:r>
     </w:p>
     <w:p/>
     <w:p>
@@ -993,7 +1200,7 @@
       <w:r>
         <w:t xml:space="preserve"> can be downloaded for basins in the United States using the USDA Geospatial Data Gateway </w:t>
       </w:r>
-      <w:hyperlink r:id="rId12">
+      <w:hyperlink r:id="rId13">
         <w:r>
           <w:rPr>
             <w:color w:val="1155CC"/>
@@ -1005,7 +1212,7 @@
       <w:r>
         <w:t xml:space="preserve"> and elevation data can be downloaded as IMG format from </w:t>
       </w:r>
-      <w:hyperlink r:id="rId13">
+      <w:hyperlink r:id="rId14">
         <w:r>
           <w:rPr>
             <w:color w:val="1155CC"/>
@@ -1056,7 +1263,7 @@
       <w:r>
         <w:t xml:space="preserve"> downloaded as tiles for the study area from </w:t>
       </w:r>
-      <w:hyperlink r:id="rId14">
+      <w:hyperlink r:id="rId15">
         <w:r>
           <w:rPr>
             <w:color w:val="1155CC"/>
@@ -1076,7 +1283,7 @@
       <w:r>
         <w:t xml:space="preserve">Soils (STATSGO or SSURGO data sets) can be downloaded from </w:t>
       </w:r>
-      <w:hyperlink r:id="rId15">
+      <w:hyperlink r:id="rId16">
         <w:r>
           <w:rPr>
             <w:color w:val="1155CC"/>
@@ -1096,7 +1303,7 @@
       <w:r>
         <w:t xml:space="preserve">Impervious cover (Land Cover) for 2011 can be downloaded from NLCD from </w:t>
       </w:r>
-      <w:hyperlink r:id="rId16">
+      <w:hyperlink r:id="rId17">
         <w:r>
           <w:rPr>
             <w:color w:val="1155CC"/>
@@ -1124,7 +1331,7 @@
       <w:r>
         <w:t xml:space="preserve">. Common sources include </w:t>
       </w:r>
-      <w:hyperlink r:id="rId17">
+      <w:hyperlink r:id="rId18">
         <w:r>
           <w:rPr>
             <w:color w:val="1155CC"/>
@@ -1136,7 +1343,7 @@
       <w:r>
         <w:t xml:space="preserve"> and </w:t>
       </w:r>
-      <w:hyperlink r:id="rId18">
+      <w:hyperlink r:id="rId19">
         <w:r>
           <w:rPr>
             <w:color w:val="1155CC"/>
@@ -1148,7 +1355,7 @@
       <w:r>
         <w:t xml:space="preserve"> and </w:t>
       </w:r>
-      <w:hyperlink r:id="rId19">
+      <w:hyperlink r:id="rId20">
         <w:r>
           <w:rPr>
             <w:color w:val="1155CC"/>
@@ -1176,7 +1383,7 @@
       <w:r>
         <w:t xml:space="preserve">) precipitation and maximum and minimum temperatures at an 800m resolution can be downloaded here </w:t>
       </w:r>
-      <w:hyperlink r:id="rId20">
+      <w:hyperlink r:id="rId21">
         <w:r>
           <w:rPr>
             <w:color w:val="1155CC"/>
@@ -1196,7 +1403,7 @@
       <w:r>
         <w:t xml:space="preserve">Surficial geology </w:t>
       </w:r>
-      <w:hyperlink r:id="rId21">
+      <w:hyperlink r:id="rId22">
         <w:r>
           <w:rPr>
             <w:color w:val="1155CC"/>
@@ -1256,7 +1463,7 @@
       </w:r>
     </w:p>
     <w:p>
-      <w:hyperlink r:id="rId22">
+      <w:hyperlink r:id="rId23">
         <w:r>
           <w:rPr>
             <w:color w:val="1155CC"/>
@@ -1269,9 +1476,10 @@
     <w:p/>
     <w:p>
       <w:r>
+        <w:lastRenderedPageBreak/>
         <w:t xml:space="preserve">YouTube videos for 24 lectures describing PRMS are available from: </w:t>
       </w:r>
-      <w:hyperlink r:id="rId23">
+      <w:hyperlink r:id="rId24">
         <w:r>
           <w:rPr>
             <w:color w:val="1155CC"/>
@@ -1285,7 +1493,7 @@
       <w:r>
         <w:t xml:space="preserve">It is highly recommended that these be watched prior to the class. For example, an overview of PRMS is available at: </w:t>
       </w:r>
-      <w:hyperlink r:id="rId24">
+      <w:hyperlink r:id="rId25">
         <w:r>
           <w:rPr>
             <w:color w:val="1155CC"/>
@@ -1314,7 +1522,6 @@
         </w:rPr>
       </w:pPr>
       <w:r>
-        <w:lastRenderedPageBreak/>
         <w:t>Documentation and additional resources are available at: http://wwwbrr.cr.usgs.gov/projects/SW_MoWS/GSFLOW.html, http://water.usgs.gov/ogw/gsflow/index.html, https://wwwbrr.cr.usgs.gov/projects/SW_MoWS/Bibliography.html</w:t>
       </w:r>
       <w:r>
@@ -1333,15 +1540,7 @@
       </w:r>
       <w:proofErr w:type="spellEnd"/>
       <w:r>
-        <w:t xml:space="preserve">, S.L., </w:t>
-      </w:r>
-      <w:proofErr w:type="spellStart"/>
-      <w:r>
-        <w:t>Niswonger</w:t>
-      </w:r>
-      <w:proofErr w:type="spellEnd"/>
-      <w:r>
-        <w:t xml:space="preserve">, R.G., Regan, R.S., </w:t>
+        <w:t xml:space="preserve">, S.L., Niswonger, R.G., Regan, R.S., </w:t>
       </w:r>
       <w:proofErr w:type="spellStart"/>
       <w:r>
@@ -1373,15 +1572,7 @@
       </w:r>
       <w:proofErr w:type="spellEnd"/>
       <w:r>
-        <w:t xml:space="preserve">, C.J., </w:t>
-      </w:r>
-      <w:proofErr w:type="spellStart"/>
-      <w:r>
-        <w:t>Niswonger</w:t>
-      </w:r>
-      <w:proofErr w:type="spellEnd"/>
-      <w:r>
-        <w:t>, R.G., and Regan, R.S., 2013, CRT—Cascade routing tool to define and visualize flow paths for grid-based watershed models: U.S. Geological Survey Techniques and Methods, book 6, chap. D2, 28 p., http://pubs.usgs.gov/tm/tm6d2/.</w:t>
+        <w:t>, C.J., Niswonger, R.G., and Regan, R.S., 2013, CRT—Cascade routing tool to define and visualize flow paths for grid-based watershed models: U.S. Geological Survey Techniques and Methods, book 6, chap. D2, 28 p., http://pubs.usgs.gov/tm/tm6d2/.</w:t>
       </w:r>
       <w:r>
         <w:br/>
@@ -1420,14 +1611,7 @@
       </w:r>
       <w:r>
         <w:br/>
-      </w:r>
-      <w:proofErr w:type="spellStart"/>
-      <w:r>
-        <w:t>Niswonger</w:t>
-      </w:r>
-      <w:proofErr w:type="spellEnd"/>
-      <w:r>
-        <w:t xml:space="preserve">, R.G., Panday, </w:t>
+        <w:t xml:space="preserve">Niswonger, R.G., Panday, </w:t>
       </w:r>
       <w:proofErr w:type="spellStart"/>
       <w:r>
@@ -1451,14 +1635,7 @@
       </w:r>
       <w:r>
         <w:br/>
-      </w:r>
-      <w:proofErr w:type="spellStart"/>
-      <w:r>
-        <w:t>Niswonger</w:t>
-      </w:r>
-      <w:proofErr w:type="spellEnd"/>
-      <w:r>
-        <w:t xml:space="preserve">, R.G., </w:t>
+        <w:t xml:space="preserve">Niswonger, R.G., </w:t>
       </w:r>
       <w:proofErr w:type="spellStart"/>
       <w:r>
@@ -1474,22 +1651,19 @@
       </w:r>
       <w:r>
         <w:br/>
+        <w:t xml:space="preserve">Niswonger, R.G., and </w:t>
       </w:r>
       <w:proofErr w:type="spellStart"/>
       <w:r>
-        <w:t>Niswonger</w:t>
+        <w:t>Prudic</w:t>
       </w:r>
       <w:proofErr w:type="spellEnd"/>
       <w:r>
-        <w:t xml:space="preserve">, R.G., and </w:t>
-      </w:r>
-      <w:proofErr w:type="spellStart"/>
-      <w:r>
-        <w:t>Prudic</w:t>
-      </w:r>
-      <w:proofErr w:type="spellEnd"/>
-      <w:r>
-        <w:t>, D.E., 2005, Documentation of the Streamflow-Routing (SFR2) Package to include unsaturated flow beneath streams—A modification to SFR1: U.S. Geological Survey Techniques and Methods 6-A13, 50 p. https://pubs.usgs.gov/tm/2006/tm6A13/pdf/tm6a13.pdf</w:t>
+        <w:t xml:space="preserve">, D.E., 2005, Documentation of the Streamflow-Routing (SFR2) Package to include unsaturated flow beneath streams—A modification to SFR1: U.S. Geological Survey Techniques and Methods 6-A13, 50 p. </w:t>
+      </w:r>
+      <w:r>
+        <w:lastRenderedPageBreak/>
+        <w:t>https://pubs.usgs.gov/tm/2006/tm6A13/pdf/tm6a13.pdf</w:t>
       </w:r>
       <w:r>
         <w:br/>
@@ -1516,9 +1690,6 @@
       </w:r>
       <w:r>
         <w:br/>
-      </w:r>
-      <w:r>
-        <w:lastRenderedPageBreak/>
         <w:t xml:space="preserve"> </w:t>
       </w:r>
       <w:r>
@@ -1531,15 +1702,7 @@
       </w:r>
       <w:r>
         <w:br/>
-        <w:t xml:space="preserve">Regan, R.S., </w:t>
-      </w:r>
-      <w:proofErr w:type="spellStart"/>
-      <w:r>
-        <w:t>Niswonger</w:t>
-      </w:r>
-      <w:proofErr w:type="spellEnd"/>
-      <w:r>
-        <w:t xml:space="preserve">, R.G., </w:t>
+        <w:t xml:space="preserve">Regan, R.S., Niswonger, R.G., </w:t>
       </w:r>
       <w:proofErr w:type="spellStart"/>
       <w:r>
@@ -3037,6 +3200,104 @@
       <w:shd w:val="clear" w:color="auto" w:fill="E1DFDD"/>
     </w:rPr>
   </w:style>
+  <w:style w:type="character" w:styleId="CommentReference">
+    <w:name w:val="annotation reference"/>
+    <w:basedOn w:val="DefaultParagraphFont"/>
+    <w:uiPriority w:val="99"/>
+    <w:semiHidden/>
+    <w:unhideWhenUsed/>
+    <w:rsid w:val="00302F26"/>
+    <w:rPr>
+      <w:sz w:val="16"/>
+      <w:szCs w:val="16"/>
+    </w:rPr>
+  </w:style>
+  <w:style w:type="paragraph" w:styleId="CommentText">
+    <w:name w:val="annotation text"/>
+    <w:basedOn w:val="Normal"/>
+    <w:link w:val="CommentTextChar"/>
+    <w:uiPriority w:val="99"/>
+    <w:semiHidden/>
+    <w:unhideWhenUsed/>
+    <w:rsid w:val="00302F26"/>
+    <w:pPr>
+      <w:spacing w:line="240" w:lineRule="auto"/>
+    </w:pPr>
+    <w:rPr>
+      <w:sz w:val="20"/>
+      <w:szCs w:val="20"/>
+    </w:rPr>
+  </w:style>
+  <w:style w:type="character" w:customStyle="1" w:styleId="CommentTextChar">
+    <w:name w:val="Comment Text Char"/>
+    <w:basedOn w:val="DefaultParagraphFont"/>
+    <w:link w:val="CommentText"/>
+    <w:uiPriority w:val="99"/>
+    <w:semiHidden/>
+    <w:rsid w:val="00302F26"/>
+    <w:rPr>
+      <w:sz w:val="20"/>
+      <w:szCs w:val="20"/>
+    </w:rPr>
+  </w:style>
+  <w:style w:type="paragraph" w:styleId="CommentSubject">
+    <w:name w:val="annotation subject"/>
+    <w:basedOn w:val="CommentText"/>
+    <w:next w:val="CommentText"/>
+    <w:link w:val="CommentSubjectChar"/>
+    <w:uiPriority w:val="99"/>
+    <w:semiHidden/>
+    <w:unhideWhenUsed/>
+    <w:rsid w:val="00302F26"/>
+    <w:rPr>
+      <w:b/>
+      <w:bCs/>
+    </w:rPr>
+  </w:style>
+  <w:style w:type="character" w:customStyle="1" w:styleId="CommentSubjectChar">
+    <w:name w:val="Comment Subject Char"/>
+    <w:basedOn w:val="CommentTextChar"/>
+    <w:link w:val="CommentSubject"/>
+    <w:uiPriority w:val="99"/>
+    <w:semiHidden/>
+    <w:rsid w:val="00302F26"/>
+    <w:rPr>
+      <w:b/>
+      <w:bCs/>
+      <w:sz w:val="20"/>
+      <w:szCs w:val="20"/>
+    </w:rPr>
+  </w:style>
+  <w:style w:type="paragraph" w:styleId="BalloonText">
+    <w:name w:val="Balloon Text"/>
+    <w:basedOn w:val="Normal"/>
+    <w:link w:val="BalloonTextChar"/>
+    <w:uiPriority w:val="99"/>
+    <w:semiHidden/>
+    <w:unhideWhenUsed/>
+    <w:rsid w:val="00302F26"/>
+    <w:pPr>
+      <w:spacing w:line="240" w:lineRule="auto"/>
+    </w:pPr>
+    <w:rPr>
+      <w:rFonts w:ascii="Segoe UI" w:hAnsi="Segoe UI" w:cs="Segoe UI"/>
+      <w:sz w:val="18"/>
+      <w:szCs w:val="18"/>
+    </w:rPr>
+  </w:style>
+  <w:style w:type="character" w:customStyle="1" w:styleId="BalloonTextChar">
+    <w:name w:val="Balloon Text Char"/>
+    <w:basedOn w:val="DefaultParagraphFont"/>
+    <w:link w:val="BalloonText"/>
+    <w:uiPriority w:val="99"/>
+    <w:semiHidden/>
+    <w:rsid w:val="00302F26"/>
+    <w:rPr>
+      <w:rFonts w:ascii="Segoe UI" w:hAnsi="Segoe UI" w:cs="Segoe UI"/>
+      <w:sz w:val="18"/>
+      <w:szCs w:val="18"/>
+    </w:rPr>
+  </w:style>
 </w:styles>
 </file>
 

</xml_diff>

<commit_message>
Update instructions for 32bit instalations
</commit_message>
<xml_diff>
--- a/Software_instructions_GSFLOWID2447.docx
+++ b/Software_instructions_GSFLOWID2447.docx
@@ -30,37 +30,34 @@
     </w:p>
     <w:p>
       <w:r>
-        <w:t xml:space="preserve">Ayman </w:t>
-      </w:r>
-      <w:proofErr w:type="spellStart"/>
-      <w:r>
-        <w:t>Alzraiee</w:t>
+        <w:t xml:space="preserve">Ayman Alzraiee, Steve </w:t>
+      </w:r>
+      <w:proofErr w:type="spellStart"/>
+      <w:r>
+        <w:t>Markstrom</w:t>
+      </w:r>
+      <w:proofErr w:type="spellEnd"/>
+      <w:r>
+        <w:t xml:space="preserve">, Eric </w:t>
+      </w:r>
+      <w:proofErr w:type="spellStart"/>
+      <w:r>
+        <w:t>Morway</w:t>
       </w:r>
       <w:proofErr w:type="spellEnd"/>
       <w:r>
         <w:t xml:space="preserve">, </w:t>
       </w:r>
       <w:r>
-        <w:t xml:space="preserve">Steve </w:t>
-      </w:r>
-      <w:proofErr w:type="spellStart"/>
-      <w:r>
-        <w:t>Markstrom</w:t>
-      </w:r>
-      <w:proofErr w:type="spellEnd"/>
-      <w:r>
-        <w:t xml:space="preserve">, Eric </w:t>
-      </w:r>
-      <w:proofErr w:type="spellStart"/>
-      <w:r>
-        <w:t>Morway</w:t>
+        <w:t xml:space="preserve">Rich </w:t>
+      </w:r>
+      <w:proofErr w:type="spellStart"/>
+      <w:r>
+        <w:t>Niswonger</w:t>
       </w:r>
       <w:proofErr w:type="spellEnd"/>
       <w:r>
         <w:t xml:space="preserve">, </w:t>
-      </w:r>
-      <w:r>
-        <w:t xml:space="preserve">Rich Niswonger, </w:t>
       </w:r>
       <w:r>
         <w:t xml:space="preserve">and </w:t>
@@ -293,6 +290,12 @@
         </w:rPr>
         <w:t>Install Instructions</w:t>
       </w:r>
+      <w:r>
+        <w:rPr>
+          <w:b/>
+        </w:rPr>
+        <w:t xml:space="preserve"> </w:t>
+      </w:r>
     </w:p>
     <w:p>
       <w:pPr>
@@ -510,12 +513,17 @@
     <w:p>
       <w:pPr>
         <w:ind w:left="720"/>
-      </w:pPr>
-      <w:r>
         <w:rPr>
           <w:i/>
           <w:color w:val="0070C0"/>
         </w:rPr>
+      </w:pPr>
+      <w:bookmarkStart w:id="2" w:name="_Hlk20919229"/>
+      <w:r>
+        <w:rPr>
+          <w:i/>
+          <w:color w:val="0070C0"/>
+        </w:rPr>
         <w:t>C:\ArcGIS\Desktop10.5\bin</w:t>
       </w:r>
       <w:r>
@@ -532,6 +540,7 @@
         </w:rPr>
         <w:t xml:space="preserve"> </w:t>
       </w:r>
+      <w:bookmarkEnd w:id="2"/>
       <w:r>
         <w:rPr>
           <w:i/>
@@ -547,6 +556,83 @@
         </w:rPr>
         <w:br/>
         <w:t xml:space="preserve">C:\ArcGIS\Desktop10.5\ArcToolbox\Scripts  </w:t>
+      </w:r>
+    </w:p>
+    <w:p>
+      <w:pPr>
+        <w:ind w:left="720"/>
+        <w:rPr>
+          <w:i/>
+          <w:color w:val="0070C0"/>
+        </w:rPr>
+      </w:pPr>
+    </w:p>
+    <w:p>
+      <w:pPr>
+        <w:numPr>
+          <w:ilvl w:val="0"/>
+          <w:numId w:val="5"/>
+        </w:numPr>
+      </w:pPr>
+      <w:r>
+        <w:t xml:space="preserve">Check if you have a 32bit or 64bit </w:t>
+      </w:r>
+      <w:proofErr w:type="spellStart"/>
+      <w:r>
+        <w:t>arcpy</w:t>
+      </w:r>
+      <w:proofErr w:type="spellEnd"/>
+      <w:r>
+        <w:t xml:space="preserve">. </w:t>
+      </w:r>
+      <w:r>
+        <w:t xml:space="preserve">If the folder </w:t>
+      </w:r>
+      <w:r>
+        <w:rPr>
+          <w:i/>
+          <w:color w:val="0070C0"/>
+        </w:rPr>
+        <w:t>C:\ArcGIS\Desktop10.5\bin64</w:t>
+      </w:r>
+      <w:r>
+        <w:t xml:space="preserve"> does</w:t>
+      </w:r>
+      <w:r>
+        <w:t xml:space="preserve"> not </w:t>
+      </w:r>
+      <w:proofErr w:type="gramStart"/>
+      <w:r>
+        <w:t>exist</w:t>
+      </w:r>
+      <w:proofErr w:type="gramEnd"/>
+      <w:r>
+        <w:t xml:space="preserve"> then you might have 32bit </w:t>
+      </w:r>
+      <w:proofErr w:type="spellStart"/>
+      <w:r>
+        <w:t>arcpy</w:t>
+      </w:r>
+      <w:proofErr w:type="spellEnd"/>
+      <w:r>
+        <w:t xml:space="preserve">; in this case replace </w:t>
+      </w:r>
+      <w:r>
+        <w:rPr>
+          <w:i/>
+          <w:color w:val="0070C0"/>
+        </w:rPr>
+        <w:t xml:space="preserve">C:\ArcGIS\Desktop10.5\bin64 </w:t>
+      </w:r>
+      <w:r>
+        <w:t xml:space="preserve">with </w:t>
+      </w:r>
+      <w:r>
+        <w:rPr>
+          <w:i/>
+          <w:color w:val="0070C0"/>
+        </w:rPr>
+        <w:t>C:\ArcGIS\Desktop10.5\bin</w:t>
       </w:r>
     </w:p>
     <w:p>
@@ -629,11 +715,11 @@
           <w:numId w:val="5"/>
         </w:numPr>
       </w:pPr>
-      <w:bookmarkStart w:id="2" w:name="_Hlk19095923"/>
+      <w:bookmarkStart w:id="3" w:name="_Hlk19095923"/>
       <w:r>
         <w:t xml:space="preserve">From </w:t>
       </w:r>
-      <w:bookmarkEnd w:id="2"/>
+      <w:bookmarkEnd w:id="3"/>
       <w:r>
         <w:t xml:space="preserve">the “Windows start menu” open the Anaconda Prompt. In the opened command window, </w:t>
       </w:r>
@@ -646,7 +732,7 @@
       <w:r>
         <w:t xml:space="preserve"> </w:t>
       </w:r>
-      <w:bookmarkStart w:id="3" w:name="_Hlk19095986"/>
+      <w:bookmarkStart w:id="4" w:name="_Hlk19095986"/>
       <w:r>
         <w:t>“</w:t>
       </w:r>
@@ -657,7 +743,7 @@
         </w:rPr>
         <w:t xml:space="preserve">(base) </w:t>
       </w:r>
-      <w:bookmarkEnd w:id="3"/>
+      <w:bookmarkEnd w:id="4"/>
       <w:r>
         <w:rPr>
           <w:b/>
@@ -727,11 +813,11 @@
       <w:r>
         <w:t xml:space="preserve">in the class material </w:t>
       </w:r>
-      <w:bookmarkStart w:id="4" w:name="_Hlk19097438"/>
+      <w:bookmarkStart w:id="5" w:name="_Hlk19097438"/>
       <w:r>
         <w:t xml:space="preserve">folder </w:t>
       </w:r>
-      <w:bookmarkEnd w:id="4"/>
+      <w:bookmarkEnd w:id="5"/>
       <w:r>
         <w:t xml:space="preserve">you previously installed </w:t>
       </w:r>
@@ -745,7 +831,21 @@
         <w:t>s</w:t>
       </w:r>
       <w:r>
-        <w:t xml:space="preserve"> 1 and 2.  </w:t>
+        <w:t xml:space="preserve"> 1 and 2. </w:t>
+      </w:r>
+      <w:r>
+        <w:t xml:space="preserve">If your </w:t>
+      </w:r>
+      <w:proofErr w:type="spellStart"/>
+      <w:r>
+        <w:t>arcpy</w:t>
+      </w:r>
+      <w:proofErr w:type="spellEnd"/>
+      <w:r>
+        <w:t xml:space="preserve"> is 64bit (see 4)</w:t>
+      </w:r>
+      <w:r>
+        <w:t xml:space="preserve"> </w:t>
       </w:r>
       <w:r>
         <w:t xml:space="preserve">Type </w:t>
@@ -753,6 +853,7 @@
       <w:r>
         <w:t>“</w:t>
       </w:r>
+      <w:bookmarkStart w:id="6" w:name="_Hlk20919730"/>
       <w:r>
         <w:rPr>
           <w:color w:val="0070C0"/>
@@ -766,6 +867,7 @@
         </w:rPr>
         <w:t>gsflow</w:t>
       </w:r>
+      <w:bookmarkEnd w:id="6"/>
       <w:proofErr w:type="spellEnd"/>
       <w:r>
         <w:rPr>
@@ -814,6 +916,119 @@
       </w:r>
       <w:r>
         <w:t xml:space="preserve">your environment with ArcGIS. </w:t>
+      </w:r>
+      <w:r>
+        <w:t xml:space="preserve">If your </w:t>
+      </w:r>
+      <w:proofErr w:type="spellStart"/>
+      <w:r>
+        <w:t>arcpy</w:t>
+      </w:r>
+      <w:proofErr w:type="spellEnd"/>
+      <w:r>
+        <w:t xml:space="preserve"> is </w:t>
+      </w:r>
+      <w:r>
+        <w:t>32</w:t>
+      </w:r>
+      <w:bookmarkStart w:id="7" w:name="_GoBack"/>
+      <w:bookmarkEnd w:id="7"/>
+      <w:r>
+        <w:t>bit (see 4)</w:t>
+      </w:r>
+      <w:r>
+        <w:t>, the do the following:</w:t>
+      </w:r>
+    </w:p>
+    <w:p>
+      <w:pPr>
+        <w:numPr>
+          <w:ilvl w:val="1"/>
+          <w:numId w:val="5"/>
+        </w:numPr>
+      </w:pPr>
+      <w:r>
+        <w:t>T</w:t>
+      </w:r>
+      <w:r>
+        <w:t>ype “</w:t>
+      </w:r>
+      <w:r>
+        <w:rPr>
+          <w:color w:val="0070C0"/>
+        </w:rPr>
+        <w:t>set CONDA_FORCE_32BIT=1</w:t>
+      </w:r>
+      <w:r>
+        <w:t>”, and press enter.</w:t>
+      </w:r>
+    </w:p>
+    <w:p>
+      <w:pPr>
+        <w:numPr>
+          <w:ilvl w:val="1"/>
+          <w:numId w:val="5"/>
+        </w:numPr>
+      </w:pPr>
+      <w:r>
+        <w:t>Type “</w:t>
+      </w:r>
+      <w:proofErr w:type="spellStart"/>
+      <w:r>
+        <w:rPr>
+          <w:color w:val="0070C0"/>
+        </w:rPr>
+        <w:t>conda</w:t>
+      </w:r>
+      <w:proofErr w:type="spellEnd"/>
+      <w:r>
+        <w:rPr>
+          <w:color w:val="0070C0"/>
+        </w:rPr>
+        <w:t xml:space="preserve"> env create -f environment32.yml</w:t>
+      </w:r>
+      <w:r>
+        <w:t>”, and press enter</w:t>
+      </w:r>
+    </w:p>
+    <w:p>
+      <w:pPr>
+        <w:numPr>
+          <w:ilvl w:val="1"/>
+          <w:numId w:val="5"/>
+        </w:numPr>
+      </w:pPr>
+      <w:r>
+        <w:t>Type “</w:t>
+      </w:r>
+      <w:r>
+        <w:rPr>
+          <w:color w:val="0070C0"/>
+        </w:rPr>
+        <w:t>python setup_env</w:t>
+      </w:r>
+      <w:r>
+        <w:rPr>
+          <w:color w:val="0070C0"/>
+        </w:rPr>
+        <w:t>32</w:t>
+      </w:r>
+      <w:r>
+        <w:rPr>
+          <w:color w:val="0070C0"/>
+        </w:rPr>
+        <w:t xml:space="preserve">.py </w:t>
+      </w:r>
+      <w:proofErr w:type="spellStart"/>
+      <w:r>
+        <w:rPr>
+          <w:color w:val="0070C0"/>
+        </w:rPr>
+        <w:t>gsflow</w:t>
+      </w:r>
+      <w:proofErr w:type="spellEnd"/>
+      <w:r>
+        <w:t>”, and press enter</w:t>
       </w:r>
     </w:p>
     <w:p>
@@ -1001,8 +1216,6 @@
       <w:r>
         <w:t>) ASAP.</w:t>
       </w:r>
-      <w:bookmarkStart w:id="5" w:name="_GoBack"/>
-      <w:bookmarkEnd w:id="5"/>
     </w:p>
     <w:p/>
     <w:p>
@@ -1123,7 +1336,6 @@
         <w:ind w:firstLine="720"/>
       </w:pPr>
       <w:r>
-        <w:lastRenderedPageBreak/>
         <w:t>update</w:t>
       </w:r>
       <w:r>
@@ -1476,7 +1688,6 @@
     <w:p/>
     <w:p>
       <w:r>
-        <w:lastRenderedPageBreak/>
         <w:t xml:space="preserve">YouTube videos for 24 lectures describing PRMS are available from: </w:t>
       </w:r>
       <w:hyperlink r:id="rId24">
@@ -1540,7 +1751,15 @@
       </w:r>
       <w:proofErr w:type="spellEnd"/>
       <w:r>
-        <w:t xml:space="preserve">, S.L., Niswonger, R.G., Regan, R.S., </w:t>
+        <w:t xml:space="preserve">, S.L., </w:t>
+      </w:r>
+      <w:proofErr w:type="spellStart"/>
+      <w:r>
+        <w:t>Niswonger</w:t>
+      </w:r>
+      <w:proofErr w:type="spellEnd"/>
+      <w:r>
+        <w:t xml:space="preserve">, R.G., Regan, R.S., </w:t>
       </w:r>
       <w:proofErr w:type="spellStart"/>
       <w:r>
@@ -1572,7 +1791,15 @@
       </w:r>
       <w:proofErr w:type="spellEnd"/>
       <w:r>
-        <w:t>, C.J., Niswonger, R.G., and Regan, R.S., 2013, CRT—Cascade routing tool to define and visualize flow paths for grid-based watershed models: U.S. Geological Survey Techniques and Methods, book 6, chap. D2, 28 p., http://pubs.usgs.gov/tm/tm6d2/.</w:t>
+        <w:t xml:space="preserve">, C.J., </w:t>
+      </w:r>
+      <w:proofErr w:type="spellStart"/>
+      <w:r>
+        <w:t>Niswonger</w:t>
+      </w:r>
+      <w:proofErr w:type="spellEnd"/>
+      <w:r>
+        <w:t>, R.G., and Regan, R.S., 2013, CRT—Cascade routing tool to define and visualize flow paths for grid-based watershed models: U.S. Geological Survey Techniques and Methods, book 6, chap. D2, 28 p., http://pubs.usgs.gov/tm/tm6d2/.</w:t>
       </w:r>
       <w:r>
         <w:br/>
@@ -1611,7 +1838,14 @@
       </w:r>
       <w:r>
         <w:br/>
-        <w:t xml:space="preserve">Niswonger, R.G., Panday, </w:t>
+      </w:r>
+      <w:proofErr w:type="spellStart"/>
+      <w:r>
+        <w:t>Niswonger</w:t>
+      </w:r>
+      <w:proofErr w:type="spellEnd"/>
+      <w:r>
+        <w:t xml:space="preserve">, R.G., Panday, </w:t>
       </w:r>
       <w:proofErr w:type="spellStart"/>
       <w:r>
@@ -1635,7 +1869,14 @@
       </w:r>
       <w:r>
         <w:br/>
-        <w:t xml:space="preserve">Niswonger, R.G., </w:t>
+      </w:r>
+      <w:proofErr w:type="spellStart"/>
+      <w:r>
+        <w:t>Niswonger</w:t>
+      </w:r>
+      <w:proofErr w:type="spellEnd"/>
+      <w:r>
+        <w:t xml:space="preserve">, R.G., </w:t>
       </w:r>
       <w:proofErr w:type="spellStart"/>
       <w:r>
@@ -1643,7 +1884,11 @@
       </w:r>
       <w:proofErr w:type="spellEnd"/>
       <w:r>
-        <w:t>, D.E., and Regan, R.S., 2006, Documentation of the Unsaturated-Zone Flow (UZF1) Package for modeling unsaturated flow between the land surface and the water table with MODFLOW-2005: U.S. Geological Survey Techniques and Methods 6-A19, 62 p. https://pubs.usgs.gov/tm/tm6a37/pdf/tm6a37.pdf</w:t>
+        <w:t xml:space="preserve">, D.E., and Regan, R.S., 2006, Documentation of the Unsaturated-Zone Flow (UZF1) Package for modeling unsaturated flow between the land surface and the water </w:t>
+      </w:r>
+      <w:r>
+        <w:lastRenderedPageBreak/>
+        <w:t>table with MODFLOW-2005: U.S. Geological Survey Techniques and Methods 6-A19, 62 p. https://pubs.usgs.gov/tm/tm6a37/pdf/tm6a37.pdf</w:t>
       </w:r>
       <w:r>
         <w:br/>
@@ -1651,7 +1896,14 @@
       </w:r>
       <w:r>
         <w:br/>
-        <w:t xml:space="preserve">Niswonger, R.G., and </w:t>
+      </w:r>
+      <w:proofErr w:type="spellStart"/>
+      <w:r>
+        <w:t>Niswonger</w:t>
+      </w:r>
+      <w:proofErr w:type="spellEnd"/>
+      <w:r>
+        <w:t xml:space="preserve">, R.G., and </w:t>
       </w:r>
       <w:proofErr w:type="spellStart"/>
       <w:r>
@@ -1659,11 +1911,7 @@
       </w:r>
       <w:proofErr w:type="spellEnd"/>
       <w:r>
-        <w:t xml:space="preserve">, D.E., 2005, Documentation of the Streamflow-Routing (SFR2) Package to include unsaturated flow beneath streams—A modification to SFR1: U.S. Geological Survey Techniques and Methods 6-A13, 50 p. </w:t>
-      </w:r>
-      <w:r>
-        <w:lastRenderedPageBreak/>
-        <w:t>https://pubs.usgs.gov/tm/2006/tm6A13/pdf/tm6a13.pdf</w:t>
+        <w:t>, D.E., 2005, Documentation of the Streamflow-Routing (SFR2) Package to include unsaturated flow beneath streams—A modification to SFR1: U.S. Geological Survey Techniques and Methods 6-A13, 50 p. https://pubs.usgs.gov/tm/2006/tm6A13/pdf/tm6a13.pdf</w:t>
       </w:r>
       <w:r>
         <w:br/>
@@ -1702,7 +1950,15 @@
       </w:r>
       <w:r>
         <w:br/>
-        <w:t xml:space="preserve">Regan, R.S., Niswonger, R.G., </w:t>
+        <w:t xml:space="preserve">Regan, R.S., </w:t>
+      </w:r>
+      <w:proofErr w:type="spellStart"/>
+      <w:r>
+        <w:t>Niswonger</w:t>
+      </w:r>
+      <w:proofErr w:type="spellEnd"/>
+      <w:r>
+        <w:t xml:space="preserve">, R.G., </w:t>
       </w:r>
       <w:proofErr w:type="spellStart"/>
       <w:r>

</xml_diff>

<commit_message>
typo in the instructions
</commit_message>
<xml_diff>
--- a/Software_instructions_GSFLOWID2447.docx
+++ b/Software_instructions_GSFLOWID2447.docx
@@ -931,13 +931,19 @@
       <w:r>
         <w:t>32</w:t>
       </w:r>
+      <w:r>
+        <w:t>bit (see 4)</w:t>
+      </w:r>
+      <w:r>
+        <w:t>, the</w:t>
+      </w:r>
+      <w:r>
+        <w:t>n</w:t>
+      </w:r>
       <w:bookmarkStart w:id="7" w:name="_GoBack"/>
       <w:bookmarkEnd w:id="7"/>
       <w:r>
-        <w:t>bit (see 4)</w:t>
-      </w:r>
-      <w:r>
-        <w:t>, the do the following:</w:t>
+        <w:t xml:space="preserve"> do the following:</w:t>
       </w:r>
     </w:p>
     <w:p>
@@ -1028,6 +1034,9 @@
       </w:r>
       <w:proofErr w:type="spellEnd"/>
       <w:r>
+        <w:rPr>
+          <w:color w:val="0070C0"/>
+        </w:rPr>
         <w:t>”, and press enter</w:t>
       </w:r>
     </w:p>

</xml_diff>